<commit_message>
Working on project 2.
</commit_message>
<xml_diff>
--- a/CS500_Proj1.docx
+++ b/CS500_Proj1.docx
@@ -17,8 +17,6 @@
       <w:r>
         <w:t>CS500</w:t>
       </w:r>
-      <w:bookmarkStart w:id="0" w:name="_GoBack"/>
-      <w:bookmarkEnd w:id="0"/>
     </w:p>
     <w:p>
       <w:pPr>
@@ -139,6 +137,199 @@
         <w:rPr>
           <w:b/>
         </w:rPr>
+        <w:t>Timing Differences</w:t>
+      </w:r>
+    </w:p>
+    <w:p>
+      <w:r>
+        <w:tab/>
+        <w:t xml:space="preserve">Using the </w:t>
+      </w:r>
+      <w:proofErr w:type="spellStart"/>
+      <w:r>
+        <w:t>KDTree</w:t>
+      </w:r>
+      <w:proofErr w:type="spellEnd"/>
+      <w:r>
+        <w:t xml:space="preserve"> provided </w:t>
+      </w:r>
+      <w:proofErr w:type="gramStart"/>
+      <w:r>
+        <w:t>an</w:t>
+      </w:r>
+      <w:proofErr w:type="gramEnd"/>
+      <w:r>
+        <w:t xml:space="preserve"> tremendous speed up. With the sphere, table, outer room cube, bunny, and dwarf present, the following times were measured:</w:t>
+      </w:r>
+      <w:bookmarkStart w:id="0" w:name="_GoBack"/>
+      <w:bookmarkEnd w:id="0"/>
+      <w:r>
+        <w:t xml:space="preserve"> </w:t>
+      </w:r>
+    </w:p>
+    <w:p>
+      <w:pPr>
+        <w:jc w:val="center"/>
+      </w:pPr>
+      <w:r>
+        <w:rPr>
+          <w:noProof/>
+        </w:rPr>
+        <w:drawing>
+          <wp:inline distT="0" distB="0" distL="0" distR="0" wp14:anchorId="281A5DC8" wp14:editId="2AF82BCA">
+            <wp:extent cx="1933575" cy="704850"/>
+            <wp:effectExtent l="0" t="0" r="9525" b="0"/>
+            <wp:docPr id="2" name="Picture 2" descr="https://i.gyazo.com/164ebf98c4f87d7c40efb1b23c1485f5.png"/>
+            <wp:cNvGraphicFramePr>
+              <a:graphicFrameLocks xmlns:a="http://schemas.openxmlformats.org/drawingml/2006/main" noChangeAspect="1"/>
+            </wp:cNvGraphicFramePr>
+            <a:graphic xmlns:a="http://schemas.openxmlformats.org/drawingml/2006/main">
+              <a:graphicData uri="http://schemas.openxmlformats.org/drawingml/2006/picture">
+                <pic:pic xmlns:pic="http://schemas.openxmlformats.org/drawingml/2006/picture">
+                  <pic:nvPicPr>
+                    <pic:cNvPr id="0" name="Picture 1" descr="https://i.gyazo.com/164ebf98c4f87d7c40efb1b23c1485f5.png"/>
+                    <pic:cNvPicPr>
+                      <a:picLocks noChangeAspect="1" noChangeArrowheads="1"/>
+                    </pic:cNvPicPr>
+                  </pic:nvPicPr>
+                  <pic:blipFill>
+                    <a:blip r:embed="rId4">
+                      <a:extLst>
+                        <a:ext uri="{28A0092B-C50C-407E-A947-70E740481C1C}">
+                          <a14:useLocalDpi xmlns:a14="http://schemas.microsoft.com/office/drawing/2010/main" val="0"/>
+                        </a:ext>
+                      </a:extLst>
+                    </a:blip>
+                    <a:srcRect/>
+                    <a:stretch>
+                      <a:fillRect/>
+                    </a:stretch>
+                  </pic:blipFill>
+                  <pic:spPr bwMode="auto">
+                    <a:xfrm>
+                      <a:off x="0" y="0"/>
+                      <a:ext cx="1933575" cy="704850"/>
+                    </a:xfrm>
+                    <a:prstGeom prst="rect">
+                      <a:avLst/>
+                    </a:prstGeom>
+                    <a:noFill/>
+                    <a:ln>
+                      <a:noFill/>
+                    </a:ln>
+                  </pic:spPr>
+                </pic:pic>
+              </a:graphicData>
+            </a:graphic>
+          </wp:inline>
+        </w:drawing>
+      </w:r>
+      <w:r>
+        <w:t xml:space="preserve">     </w:t>
+      </w:r>
+      <w:r>
+        <w:rPr>
+          <w:noProof/>
+        </w:rPr>
+        <w:drawing>
+          <wp:inline distT="0" distB="0" distL="0" distR="0" wp14:anchorId="176FD91D" wp14:editId="18C9A513">
+            <wp:extent cx="1762125" cy="885825"/>
+            <wp:effectExtent l="0" t="0" r="9525" b="9525"/>
+            <wp:docPr id="3" name="Picture 3" descr="https://i.gyazo.com/0dc88e0ed006a8c6af8dc94c03de3e8a.png"/>
+            <wp:cNvGraphicFramePr>
+              <a:graphicFrameLocks xmlns:a="http://schemas.openxmlformats.org/drawingml/2006/main" noChangeAspect="1"/>
+            </wp:cNvGraphicFramePr>
+            <a:graphic xmlns:a="http://schemas.openxmlformats.org/drawingml/2006/main">
+              <a:graphicData uri="http://schemas.openxmlformats.org/drawingml/2006/picture">
+                <pic:pic xmlns:pic="http://schemas.openxmlformats.org/drawingml/2006/picture">
+                  <pic:nvPicPr>
+                    <pic:cNvPr id="0" name="Picture 3" descr="https://i.gyazo.com/0dc88e0ed006a8c6af8dc94c03de3e8a.png"/>
+                    <pic:cNvPicPr>
+                      <a:picLocks noChangeAspect="1" noChangeArrowheads="1"/>
+                    </pic:cNvPicPr>
+                  </pic:nvPicPr>
+                  <pic:blipFill>
+                    <a:blip r:embed="rId5">
+                      <a:extLst>
+                        <a:ext uri="{28A0092B-C50C-407E-A947-70E740481C1C}">
+                          <a14:useLocalDpi xmlns:a14="http://schemas.microsoft.com/office/drawing/2010/main" val="0"/>
+                        </a:ext>
+                      </a:extLst>
+                    </a:blip>
+                    <a:srcRect/>
+                    <a:stretch>
+                      <a:fillRect/>
+                    </a:stretch>
+                  </pic:blipFill>
+                  <pic:spPr bwMode="auto">
+                    <a:xfrm>
+                      <a:off x="0" y="0"/>
+                      <a:ext cx="1762125" cy="885825"/>
+                    </a:xfrm>
+                    <a:prstGeom prst="rect">
+                      <a:avLst/>
+                    </a:prstGeom>
+                    <a:noFill/>
+                    <a:ln>
+                      <a:noFill/>
+                    </a:ln>
+                  </pic:spPr>
+                </pic:pic>
+              </a:graphicData>
+            </a:graphic>
+          </wp:inline>
+        </w:drawing>
+      </w:r>
+    </w:p>
+    <w:p>
+      <w:pPr>
+        <w:jc w:val="center"/>
+        <w:rPr>
+          <w:i/>
+        </w:rPr>
+      </w:pPr>
+      <w:r>
+        <w:rPr>
+          <w:i/>
+        </w:rPr>
+        <w:t xml:space="preserve">Without the </w:t>
+      </w:r>
+      <w:proofErr w:type="spellStart"/>
+      <w:r>
+        <w:rPr>
+          <w:i/>
+        </w:rPr>
+        <w:t>KDTree</w:t>
+      </w:r>
+      <w:proofErr w:type="spellEnd"/>
+      <w:r>
+        <w:rPr>
+          <w:i/>
+        </w:rPr>
+        <w:tab/>
+      </w:r>
+      <w:r>
+        <w:rPr>
+          <w:i/>
+        </w:rPr>
+        <w:tab/>
+        <w:t xml:space="preserve">           With the </w:t>
+      </w:r>
+      <w:proofErr w:type="spellStart"/>
+      <w:r>
+        <w:rPr>
+          <w:i/>
+        </w:rPr>
+        <w:t>KDTree</w:t>
+      </w:r>
+      <w:proofErr w:type="spellEnd"/>
+    </w:p>
+    <w:p/>
+    <w:p>
+      <w:r>
+        <w:rPr>
+          <w:b/>
+        </w:rPr>
         <w:t>Why Each Is Important</w:t>
       </w:r>
     </w:p>
@@ -233,7 +424,7 @@
         </w:rPr>
         <w:lastRenderedPageBreak/>
         <w:drawing>
-          <wp:inline distT="0" distB="0" distL="0" distR="0">
+          <wp:inline distT="0" distB="0" distL="0" distR="0" wp14:anchorId="1E6B5FA5" wp14:editId="1840F391">
             <wp:extent cx="5943600" cy="4945380"/>
             <wp:effectExtent l="0" t="0" r="0" b="7620"/>
             <wp:docPr id="1" name="Picture 1" descr="https://i.gyazo.com/997ea5720bf848168429a42f13cfa905.png"/>
@@ -250,7 +441,7 @@
                     </pic:cNvPicPr>
                   </pic:nvPicPr>
                   <pic:blipFill>
-                    <a:blip r:embed="rId4">
+                    <a:blip r:embed="rId6">
                       <a:extLst>
                         <a:ext uri="{28A0092B-C50C-407E-A947-70E740481C1C}">
                           <a14:useLocalDpi xmlns:a14="http://schemas.microsoft.com/office/drawing/2010/main" val="0"/>

</xml_diff>